<commit_message>
updated abstracts - film
</commit_message>
<xml_diff>
--- a/++Templated Entries/LAURA ONLY ACCESS COMPLETED/ARCHITECTURE/Sakakura, Junzo Templated HE.docx
+++ b/++Templated Entries/LAURA ONLY ACCESS COMPLETED/ARCHITECTURE/Sakakura, Junzo Templated HE.docx
@@ -62,6 +62,7 @@
               <w:listItem w:displayText="Prof." w:value="Prof."/>
             </w:dropDownList>
           </w:sdtPr>
+          <w:sdtEndPr/>
           <w:sdtContent>
             <w:tc>
               <w:tcPr>
@@ -90,6 +91,7 @@
             </w:placeholder>
             <w:text/>
           </w:sdtPr>
+          <w:sdtEndPr/>
           <w:sdtContent>
             <w:tc>
               <w:tcPr>
@@ -114,6 +116,7 @@
             <w:showingPlcHdr/>
             <w:text/>
           </w:sdtPr>
+          <w:sdtEndPr/>
           <w:sdtContent>
             <w:tc>
               <w:tcPr>
@@ -140,6 +143,7 @@
             </w:placeholder>
             <w:text/>
           </w:sdtPr>
+          <w:sdtEndPr/>
           <w:sdtContent>
             <w:tc>
               <w:tcPr>
@@ -184,6 +188,7 @@
             </w:placeholder>
             <w:showingPlcHdr/>
           </w:sdtPr>
+          <w:sdtEndPr/>
           <w:sdtContent>
             <w:tc>
               <w:tcPr>
@@ -232,6 +237,7 @@
             </w:placeholder>
             <w:text/>
           </w:sdtPr>
+          <w:sdtEndPr/>
           <w:sdtContent>
             <w:tc>
               <w:tcPr>
@@ -309,6 +315,7 @@
             </w:placeholder>
             <w:text/>
           </w:sdtPr>
+          <w:sdtEndPr/>
           <w:sdtContent>
             <w:tc>
               <w:tcPr>
@@ -356,6 +363,7 @@
             </w:placeholder>
             <w:showingPlcHdr/>
           </w:sdtPr>
+          <w:sdtEndPr/>
           <w:sdtContent>
             <w:tc>
               <w:tcPr>
@@ -403,6 +411,7 @@
               <w:docPart w:val="1BC544F5C1B2F24382FEDBFB56A34E88"/>
             </w:placeholder>
           </w:sdtPr>
+          <w:sdtEndPr/>
           <w:sdtContent>
             <w:tc>
               <w:tcPr>
@@ -434,21 +443,135 @@
                   <w:t xml:space="preserve"> live</w:t>
                 </w:r>
                 <w:r>
-                  <w:t>d primarily in Tokyo</w:t>
-                </w:r>
-                <w:r>
-                  <w:t xml:space="preserve">. </w:t>
-                </w:r>
-                <w:r>
-                  <w:t>His first major commission, r</w:t>
-                </w:r>
-                <w:bookmarkStart w:id="0" w:name="_GoBack"/>
-                <w:bookmarkEnd w:id="0"/>
-                <w:r>
-                  <w:t>ealized in 1951, was Kamak</w:t>
-                </w:r>
-                <w:r>
-                  <w:t xml:space="preserve">ura’s Museum of Modern Art. </w:t>
+                  <w:t xml:space="preserve">d primarily in Tokyo, where he </w:t>
+                </w:r>
+                <w:r>
+                  <w:t xml:space="preserve">set up a practice in 1940. </w:t>
+                </w:r>
+                <w:r>
+                  <w:t>His s</w:t>
+                </w:r>
+                <w:r>
+                  <w:t xml:space="preserve">tudies in Art History at the Tokyo Imperial University (1923-27) were followed </w:t>
+                </w:r>
+                <w:r>
+                  <w:t>by</w:t>
+                </w:r>
+                <w:r>
+                  <w:t xml:space="preserve"> a two-year course in construction that</w:t>
+                </w:r>
+                <w:r>
+                  <w:t xml:space="preserve"> prepared him for a career in Le Corbusier</w:t>
+                </w:r>
+                <w:r>
+                  <w:t xml:space="preserve">’s Paris </w:t>
+                </w:r>
+                <w:r>
+                  <w:t>workshop, which</w:t>
+                </w:r>
+                <w:r>
+                  <w:t xml:space="preserve"> lasted over five years. He </w:t>
+                </w:r>
+                <w:r>
+                  <w:t>visited</w:t>
+                </w:r>
+                <w:r>
+                  <w:t xml:space="preserve"> Paris again in 1937 for the fifth meeting of the International Congress</w:t>
+                </w:r>
+                <w:r>
+                  <w:t xml:space="preserve"> for Modern Architecture (CIAM)</w:t>
+                </w:r>
+                <w:r>
+                  <w:t xml:space="preserve"> and to design the prize-winning Japanese Pavilion for that year’s International Exposition. With his country at war, and little resources available at home, </w:t>
+                </w:r>
+                <w:proofErr w:type="spellStart"/>
+                <w:r>
+                  <w:t>Sakakura</w:t>
+                </w:r>
+                <w:proofErr w:type="spellEnd"/>
+                <w:r>
+                  <w:t xml:space="preserve"> </w:t>
+                </w:r>
+                <w:r>
+                  <w:t>committed himself to researching</w:t>
+                </w:r>
+                <w:r>
+                  <w:t xml:space="preserve"> prefabrication in housing, and designed a residential plan for a Manchurian </w:t>
+                </w:r>
+                <w:r>
+                  <w:t xml:space="preserve">town in 1940. Influenced by Jean </w:t>
+                </w:r>
+                <w:proofErr w:type="spellStart"/>
+                <w:r>
+                  <w:t>Prouvé</w:t>
+                </w:r>
+                <w:proofErr w:type="spellEnd"/>
+                <w:r>
+                  <w:t>, he operated the National Institution for the Wartime Construction of Prefabricated Architecture between 1942 and 1945. His first major commission, realized in 1951, was Kamak</w:t>
+                </w:r>
+                <w:r>
+                  <w:t>ura’s Museum of Modern Art. The building</w:t>
+                </w:r>
+                <w:r>
+                  <w:t xml:space="preserve"> is a </w:t>
+                </w:r>
+                <w:proofErr w:type="spellStart"/>
+                <w:r>
+                  <w:t>Corbusian</w:t>
+                </w:r>
+                <w:proofErr w:type="spellEnd"/>
+                <w:r>
+                  <w:t xml:space="preserve"> prism raised over a pond on stilts, </w:t>
+                </w:r>
+                <w:r>
+                  <w:t>signifying</w:t>
+                </w:r>
+                <w:r>
+                  <w:t xml:space="preserve"> </w:t>
+                </w:r>
+                <w:r>
+                  <w:t xml:space="preserve">a </w:t>
+                </w:r>
+                <w:r>
+                  <w:t xml:space="preserve">respect for tradition – something </w:t>
+                </w:r>
+                <w:proofErr w:type="spellStart"/>
+                <w:r>
+                  <w:t>Sakakura’s</w:t>
+                </w:r>
+                <w:proofErr w:type="spellEnd"/>
+                <w:r>
+                  <w:t xml:space="preserve"> </w:t>
+                </w:r>
+                <w:r>
+                  <w:rPr>
+                    <w:i/>
+                  </w:rPr>
+                  <w:t>Bamboo Chair</w:t>
+                </w:r>
+                <w:r>
+                  <w:t xml:space="preserve"> (1949) had already demonstrate</w:t>
+                </w:r>
+                <w:r>
+                  <w:t xml:space="preserve">d. From the late 1950s on he </w:t>
+                </w:r>
+                <w:r>
+                  <w:t>design</w:t>
+                </w:r>
+                <w:r>
+                  <w:t>ed</w:t>
+                </w:r>
+                <w:r>
+                  <w:t xml:space="preserve"> a number of projects for town halls, train stations</w:t>
+                </w:r>
+                <w:r>
+                  <w:t>,</w:t>
+                </w:r>
+                <w:r>
+                  <w:t xml:space="preserve"> and urban plazas.</w:t>
+                </w:r>
+                <w:r>
+                  <w:t xml:space="preserve"> </w:t>
                 </w:r>
                 <w:proofErr w:type="spellStart"/>
                 <w:r>
@@ -544,6 +667,7 @@
               <w:docPart w:val="8F26DCE732ABAF42A74C95372A97C284"/>
             </w:placeholder>
           </w:sdtPr>
+          <w:sdtEndPr/>
           <w:sdtContent>
             <w:tc>
               <w:tcPr>
@@ -813,6 +937,7 @@
                   <w:outlineLvl w:val="0"/>
                 </w:pPr>
                 <w:r>
+                  <w:lastRenderedPageBreak/>
                   <w:t>List of Works</w:t>
                 </w:r>
                 <w:r>
@@ -1136,7 +1261,6 @@
                   <w:rPr>
                     <w:lang w:val="en-US"/>
                   </w:rPr>
-                  <w:lastRenderedPageBreak/>
                   <w:t>Kanagawa Prefectural Office, Yokohama (1966)</w:t>
                 </w:r>
               </w:p>
@@ -1150,7 +1274,15 @@
                   <w:rPr>
                     <w:lang w:val="en-US"/>
                   </w:rPr>
-                  <w:t>West Plaza of Shinjuku Station, Tokyo (1967-68)</w:t>
+                  <w:t>West Plaza of Shinju</w:t>
+                </w:r>
+                <w:bookmarkStart w:id="0" w:name="_GoBack"/>
+                <w:bookmarkEnd w:id="0"/>
+                <w:r>
+                  <w:rPr>
+                    <w:lang w:val="en-US"/>
+                  </w:rPr>
+                  <w:t>ku Station, Tokyo (1967-68)</w:t>
                 </w:r>
               </w:p>
             </w:tc>
@@ -1163,7 +1295,15 @@
             <w:tcW w:w="9016" w:type="dxa"/>
           </w:tcPr>
           <w:p>
+            <w:pPr>
+              <w:rPr>
+                <w:u w:val="single"/>
+              </w:rPr>
+            </w:pPr>
             <w:r>
+              <w:rPr>
+                <w:u w:val="single"/>
+              </w:rPr>
               <w:lastRenderedPageBreak/>
               <w:t>Further reading</w:t>
             </w:r>
@@ -1180,13 +1320,16 @@
                 <w:docPart w:val="7EB44B9A35D6C64CB861813B39589288"/>
               </w:placeholder>
             </w:sdtPr>
+            <w:sdtEndPr/>
             <w:sdtContent>
+              <w:p/>
               <w:p>
                 <w:sdt>
                   <w:sdtPr>
                     <w:id w:val="881126192"/>
                     <w:citation/>
                   </w:sdtPr>
+                  <w:sdtEndPr/>
                   <w:sdtContent>
                     <w:r>
                       <w:fldChar w:fldCharType="begin"/>
@@ -1230,6 +1373,7 @@
                     <w:id w:val="971556466"/>
                     <w:citation/>
                   </w:sdtPr>
+                  <w:sdtEndPr/>
                   <w:sdtContent>
                     <w:r>
                       <w:fldChar w:fldCharType="begin"/>
@@ -2001,6 +2145,7 @@
   <w:style w:type="character" w:default="1" w:styleId="DefaultParagraphFont">
     <w:name w:val="Default Paragraph Font"/>
     <w:uiPriority w:val="1"/>
+    <w:semiHidden/>
     <w:unhideWhenUsed/>
   </w:style>
   <w:style w:type="table" w:default="1" w:styleId="TableNormal">
@@ -2616,6 +2761,7 @@
   <w:style w:type="character" w:default="1" w:styleId="DefaultParagraphFont">
     <w:name w:val="Default Paragraph Font"/>
     <w:uiPriority w:val="1"/>
+    <w:semiHidden/>
     <w:unhideWhenUsed/>
   </w:style>
   <w:style w:type="table" w:default="1" w:styleId="TableNormal">
@@ -4146,7 +4292,7 @@
   <a:extraClrSchemeLst/>
   <a:extLst>
     <a:ext uri="{05A4C25C-085E-4340-85A3-A5531E510DB2}">
-      <thm15:themeFamily xmlns:thm15="http://schemas.microsoft.com/office/thememl/2012/main" xmlns="" name="Office Theme" id="{62F939B6-93AF-4DB8-9C6B-D6C7DFDC589F}" vid="{4A3C46E8-61CC-4603-A589-7422A47A8E4A}"/>
+      <thm15:themeFamily xmlns="" xmlns:thm15="http://schemas.microsoft.com/office/thememl/2012/main" name="Office Theme" id="{62F939B6-93AF-4DB8-9C6B-D6C7DFDC589F}" vid="{4A3C46E8-61CC-4603-A589-7422A47A8E4A}"/>
     </a:ext>
   </a:extLst>
 </a:theme>
@@ -4199,7 +4345,7 @@
 </file>
 
 <file path=customXml/itemProps1.xml><?xml version="1.0" encoding="utf-8"?>
-<ds:datastoreItem xmlns:ds="http://schemas.openxmlformats.org/officeDocument/2006/customXml" ds:itemID="{3B32DE00-03CD-0142-8765-3E2F8247458B}">
+<ds:datastoreItem xmlns:ds="http://schemas.openxmlformats.org/officeDocument/2006/customXml" ds:itemID="{F1FC7627-98E0-A846-8930-FB3E76A70B7D}">
   <ds:schemaRefs>
     <ds:schemaRef ds:uri="http://schemas.openxmlformats.org/officeDocument/2006/bibliography"/>
   </ds:schemaRefs>

</xml_diff>